<commit_message>
Update : Final PI selesai, semua part akan diubah mengikuti Final PI
</commit_message>
<xml_diff>
--- a/Kata Pengantar/KATA PENGANTAR.docx
+++ b/Kata Pengantar/KATA PENGANTAR.docx
@@ -3051,7 +3051,67 @@
           <w:sz w:val="24"/>
           <w:szCs w:val="24"/>
         </w:rPr>
-        <w:t>IMAM AHMAD TRINUGROHO, ST., MMSI</w:t>
+        <w:t>I</w:t>
+      </w:r>
+      <w:bookmarkStart w:id="0" w:name="_GoBack"/>
+      <w:r>
+        <w:rPr>
+          <w:rFonts w:ascii="Times New Roman" w:hAnsi="Times New Roman" w:cs="Times New Roman"/>
+          <w:sz w:val="24"/>
+          <w:szCs w:val="24"/>
+        </w:rPr>
+        <w:t>mam</w:t>
+      </w:r>
+      <w:bookmarkEnd w:id="0"/>
+      <w:r>
+        <w:rPr>
+          <w:rFonts w:ascii="Times New Roman" w:hAnsi="Times New Roman" w:cs="Times New Roman"/>
+          <w:sz w:val="24"/>
+          <w:szCs w:val="24"/>
+        </w:rPr>
+        <w:t xml:space="preserve"> A</w:t>
+      </w:r>
+      <w:r>
+        <w:rPr>
+          <w:rFonts w:ascii="Times New Roman" w:hAnsi="Times New Roman" w:cs="Times New Roman"/>
+          <w:sz w:val="24"/>
+          <w:szCs w:val="24"/>
+        </w:rPr>
+        <w:t>hmad</w:t>
+      </w:r>
+      <w:r>
+        <w:rPr>
+          <w:rFonts w:ascii="Times New Roman" w:hAnsi="Times New Roman" w:cs="Times New Roman"/>
+          <w:sz w:val="24"/>
+          <w:szCs w:val="24"/>
+        </w:rPr>
+        <w:t xml:space="preserve"> </w:t>
+      </w:r>
+      <w:proofErr w:type="spellStart"/>
+      <w:r>
+        <w:rPr>
+          <w:rFonts w:ascii="Times New Roman" w:hAnsi="Times New Roman" w:cs="Times New Roman"/>
+          <w:sz w:val="24"/>
+          <w:szCs w:val="24"/>
+        </w:rPr>
+        <w:t>T</w:t>
+      </w:r>
+      <w:r>
+        <w:rPr>
+          <w:rFonts w:ascii="Times New Roman" w:hAnsi="Times New Roman" w:cs="Times New Roman"/>
+          <w:sz w:val="24"/>
+          <w:szCs w:val="24"/>
+        </w:rPr>
+        <w:t>rinugroho</w:t>
+      </w:r>
+      <w:proofErr w:type="spellEnd"/>
+      <w:r>
+        <w:rPr>
+          <w:rFonts w:ascii="Times New Roman" w:hAnsi="Times New Roman" w:cs="Times New Roman"/>
+          <w:sz w:val="24"/>
+          <w:szCs w:val="24"/>
+        </w:rPr>
+        <w:t>, ST., MMSI</w:t>
       </w:r>
       <w:r>
         <w:rPr>
@@ -4870,8 +4930,6 @@
         </w:rPr>
         <w:t>semangat</w:t>
       </w:r>
-      <w:bookmarkStart w:id="0" w:name="_GoBack"/>
-      <w:bookmarkEnd w:id="0"/>
       <w:proofErr w:type="spellEnd"/>
       <w:r>
         <w:rPr>
@@ -5802,7 +5860,6 @@
         <w:t xml:space="preserve"> </w:t>
       </w:r>
       <w:proofErr w:type="spellStart"/>
-      <w:proofErr w:type="gramStart"/>
       <w:r>
         <w:rPr>
           <w:rFonts w:ascii="Times New Roman" w:hAnsi="Times New Roman" w:cs="Times New Roman"/>
@@ -5812,7 +5869,6 @@
         <w:t>penulisan</w:t>
       </w:r>
       <w:proofErr w:type="spellEnd"/>
-      <w:proofErr w:type="gramEnd"/>
       <w:r>
         <w:rPr>
           <w:rFonts w:ascii="Times New Roman" w:hAnsi="Times New Roman" w:cs="Times New Roman"/>
@@ -6486,24 +6542,7 @@
           <w:szCs w:val="24"/>
         </w:rPr>
         <w:tab/>
-      </w:r>
-      <w:proofErr w:type="spellStart"/>
-      <w:r>
-        <w:rPr>
-          <w:rFonts w:ascii="Times New Roman" w:hAnsi="Times New Roman" w:cs="Times New Roman"/>
-          <w:sz w:val="24"/>
-          <w:szCs w:val="24"/>
-        </w:rPr>
-        <w:t>Kristovel</w:t>
-      </w:r>
-      <w:proofErr w:type="spellEnd"/>
-      <w:r>
-        <w:rPr>
-          <w:rFonts w:ascii="Times New Roman" w:hAnsi="Times New Roman" w:cs="Times New Roman"/>
-          <w:sz w:val="24"/>
-          <w:szCs w:val="24"/>
-        </w:rPr>
-        <w:t xml:space="preserve"> </w:t>
+        <w:t xml:space="preserve">Kristovel </w:t>
       </w:r>
       <w:proofErr w:type="spellStart"/>
       <w:r>

</xml_diff>